<commit_message>
Update Protocol options for the 2021 snow crab survey.docx
</commit_message>
<xml_diff>
--- a/documents/Protocol options for the 2021 snow crab survey.docx
+++ b/documents/Protocol options for the 2021 snow crab survey.docx
@@ -6,219 +6,113 @@
       <w:pPr>
         <w:rPr>
           <w:b/>
+          <w:sz w:val="28"/>
+          <w:szCs w:val="28"/>
           <w:lang w:val="en-US"/>
         </w:rPr>
       </w:pPr>
       <w:r>
         <w:rPr>
           <w:b/>
-          <w:lang w:val="en-US"/>
-        </w:rPr>
-        <w:t>Proto</w:t>
-      </w:r>
-      <w:r>
-        <w:rPr>
-          <w:b/>
-          <w:lang w:val="en-US"/>
-        </w:rPr>
-        <w:t>c</w:t>
-      </w:r>
-      <w:r>
-        <w:rPr>
-          <w:b/>
-          <w:lang w:val="en-US"/>
-        </w:rPr>
-        <w:t>ol options for the 2021 snow crab survey:</w:t>
-      </w:r>
+          <w:sz w:val="28"/>
+          <w:szCs w:val="28"/>
+          <w:lang w:val="en-US"/>
+        </w:rPr>
+        <w:t>Protocol options for the 2021 snow crab survey:</w:t>
+      </w:r>
+      <w:bookmarkStart w:id="0" w:name="_GoBack"/>
+      <w:bookmarkEnd w:id="0"/>
     </w:p>
     <w:p>
       <w:pPr>
         <w:rPr>
           <w:b/>
+          <w:sz w:val="28"/>
+          <w:szCs w:val="28"/>
           <w:lang w:val="en-US"/>
         </w:rPr>
       </w:pPr>
       <w:r>
         <w:rPr>
           <w:b/>
-          <w:lang w:val="en-US"/>
-        </w:rPr>
-        <w:t>Context:</w:t>
+          <w:sz w:val="28"/>
+          <w:szCs w:val="28"/>
+          <w:lang w:val="en-US"/>
+        </w:rPr>
+        <w:t>Central Questions:</w:t>
       </w:r>
     </w:p>
     <w:p>
       <w:pPr>
-        <w:rPr>
-          <w:lang w:val="en-US"/>
-        </w:rPr>
-      </w:pPr>
-      <w:r>
-        <w:rPr>
-          <w:lang w:val="en-US"/>
-        </w:rPr>
-        <w:t>The 2019 snow crab survey vessel change was accompanied by significant increases of 30-40%  among male and mature female snow crab from 35mm to 95 mm CW. The scale and size range of these increases effectively rules out natural processes (i.e. recruitment, migration or low mortality) as a cause, implying rather an increase in survey catchability. Investigations suggest that an increase in the duration of latent bottom trawling phase during hauling of the net, referred to as the passive trawling phase, explains these catch increases, though only partially.</w:t>
-      </w:r>
-      <w:r>
-        <w:rPr>
-          <w:lang w:val="en-US"/>
-        </w:rPr>
-        <w:t xml:space="preserve"> </w:t>
-      </w:r>
-      <w:r>
-        <w:rPr>
-          <w:lang w:val="en-US"/>
-        </w:rPr>
-        <w:t>Protocol changes brought in during the 2020 survey largely failed to solve these issues</w:t>
-      </w:r>
-      <w:r>
-        <w:rPr>
-          <w:lang w:val="en-US"/>
-        </w:rPr>
-        <w:t xml:space="preserve">. The impact of these catchability increases among legal-sized crab are unknown and have not been characterized, raising concerns of over-estimation of abundance and biomass indices for 2019 and 2020. </w:t>
-      </w:r>
-      <w:r>
-        <w:rPr>
-          <w:lang w:val="en-US"/>
-        </w:rPr>
-        <w:t xml:space="preserve">Consequently, the recent survey time series for 2019 and 2020 does not seem to be on the same scale as that of 2017-2018. </w:t>
+        <w:pStyle w:val="ListParagraph"/>
+        <w:numPr>
+          <w:ilvl w:val="0"/>
+          <w:numId w:val="5"/>
+        </w:numPr>
+        <w:rPr>
+          <w:lang w:val="en-US"/>
+        </w:rPr>
+      </w:pPr>
+      <w:r>
+        <w:rPr>
+          <w:lang w:val="en-US"/>
+        </w:rPr>
+        <w:t>How much crab is the passive trawling phase adding to trawl catches? Do these catches increase linearly with swept area?</w:t>
       </w:r>
     </w:p>
     <w:p>
       <w:pPr>
-        <w:rPr>
-          <w:b/>
-          <w:lang w:val="en-US"/>
-        </w:rPr>
-      </w:pPr>
-      <w:r>
-        <w:rPr>
-          <w:b/>
-          <w:lang w:val="en-US"/>
-        </w:rPr>
-        <w:t>Approach</w:t>
-      </w:r>
-      <w:r>
-        <w:rPr>
-          <w:b/>
-          <w:lang w:val="en-US"/>
-        </w:rPr>
-        <w:t>:</w:t>
+        <w:pStyle w:val="ListParagraph"/>
+        <w:numPr>
+          <w:ilvl w:val="0"/>
+          <w:numId w:val="5"/>
+        </w:numPr>
+        <w:rPr>
+          <w:lang w:val="en-US"/>
+        </w:rPr>
+      </w:pPr>
+      <w:r>
+        <w:rPr>
+          <w:lang w:val="en-US"/>
+        </w:rPr>
+        <w:t>How can we minimize the passive trawl swept area and control the variability in its extent?</w:t>
       </w:r>
     </w:p>
     <w:p>
       <w:pPr>
-        <w:rPr>
-          <w:lang w:val="en-US"/>
-        </w:rPr>
-      </w:pPr>
-      <w:r>
-        <w:rPr>
-          <w:lang w:val="en-US"/>
-        </w:rPr>
-        <w:t xml:space="preserve">Currently, survey crab catches are standardized using swept area estimates from </w:t>
-      </w:r>
-      <w:r>
-        <w:rPr>
-          <w:lang w:val="en-US"/>
-        </w:rPr>
-        <w:t>the active trawling phase, with passive phase trawling currently being ignored in the standardization. On its face, this approach implies inflation of the resulting abundance and biomass estimates.</w:t>
-      </w:r>
-      <w:r>
-        <w:rPr>
-          <w:lang w:val="en-US"/>
-        </w:rPr>
-        <w:t xml:space="preserve"> </w:t>
-      </w:r>
-      <w:r>
-        <w:rPr>
-          <w:lang w:val="en-US"/>
-        </w:rPr>
-        <w:t xml:space="preserve">Also problematic is that passive phase trawling has been shown to vary both regionally and annually, leading to probable differences in catchability. </w:t>
+        <w:pStyle w:val="ListParagraph"/>
+        <w:numPr>
+          <w:ilvl w:val="0"/>
+          <w:numId w:val="5"/>
+        </w:numPr>
+        <w:rPr>
+          <w:lang w:val="en-US"/>
+        </w:rPr>
+      </w:pPr>
+      <w:r>
+        <w:rPr>
+          <w:lang w:val="en-US"/>
+        </w:rPr>
+        <w:t>What other aspects of trawling distinguish the 2019-2021 surveys from the 2017-2018 surveys?</w:t>
       </w:r>
     </w:p>
     <w:p>
       <w:pPr>
         <w:rPr>
-          <w:lang w:val="en-US"/>
-        </w:rPr>
-      </w:pPr>
-      <w:r>
-        <w:rPr>
-          <w:lang w:val="en-US"/>
-        </w:rPr>
-        <w:t xml:space="preserve">A naïve approach might be to eliminate the passive trawling phase altogether. However, this approach is problematic. </w:t>
-      </w:r>
-      <w:r>
-        <w:rPr>
-          <w:lang w:val="en-US"/>
-        </w:rPr>
-        <w:t xml:space="preserve">Firstly, passive phase trawling has likely existed throughout the history of the snow crab survey, though it may have varied in scale regionally and/or from year-to-year. Thus, there is </w:t>
-      </w:r>
-      <w:r>
-        <w:rPr>
-          <w:lang w:val="en-US"/>
-        </w:rPr>
-        <w:t xml:space="preserve">not only a need to control the extent of passive phase trawling in future surveys, but also </w:t>
-      </w:r>
-      <w:r>
-        <w:rPr>
-          <w:lang w:val="en-US"/>
-        </w:rPr>
-        <w:t xml:space="preserve">to retroactively estimate the scale of passive phase trawling in order to balance out its influence. Secondly, there are a number of unquantified factors which are known to reduce survey catches, but which are presently uncontrolled and unmonitored. </w:t>
-      </w:r>
-      <w:r>
-        <w:rPr>
-          <w:lang w:val="en-US"/>
-        </w:rPr>
-        <w:t xml:space="preserve">Examples </w:t>
-      </w:r>
-      <w:r>
-        <w:rPr>
-          <w:lang w:val="en-US"/>
-        </w:rPr>
-        <w:t xml:space="preserve">of </w:t>
-      </w:r>
-      <w:r>
-        <w:rPr>
-          <w:lang w:val="en-US"/>
-        </w:rPr>
-        <w:t xml:space="preserve">such factors relate to the variability in the </w:t>
-      </w:r>
-      <w:r>
-        <w:rPr>
-          <w:lang w:val="en-US"/>
-        </w:rPr>
-        <w:t xml:space="preserve">contact </w:t>
-      </w:r>
-      <w:r>
-        <w:rPr>
-          <w:lang w:val="en-US"/>
-        </w:rPr>
-        <w:t xml:space="preserve">of the </w:t>
-      </w:r>
-      <w:r>
-        <w:rPr>
-          <w:lang w:val="en-US"/>
-        </w:rPr>
-        <w:t xml:space="preserve">trawl </w:t>
-      </w:r>
-      <w:r>
-        <w:rPr>
-          <w:lang w:val="en-US"/>
-        </w:rPr>
-        <w:t>footrope</w:t>
-      </w:r>
-      <w:r>
-        <w:rPr>
-          <w:lang w:val="en-US"/>
-        </w:rPr>
-        <w:t>,</w:t>
-      </w:r>
-      <w:r>
-        <w:rPr>
-          <w:lang w:val="en-US"/>
-        </w:rPr>
-        <w:t xml:space="preserve"> due to variations in bottom type, accumulation of debris at the mouth of the trawl, asymmetry of the trawl wings under strong benthic currents, and strong sea conditions. </w:t>
+          <w:b/>
+          <w:sz w:val="28"/>
+          <w:szCs w:val="28"/>
+          <w:lang w:val="en-US"/>
+        </w:rPr>
+      </w:pPr>
+      <w:r>
+        <w:rPr>
+          <w:b/>
+          <w:sz w:val="28"/>
+          <w:szCs w:val="28"/>
+          <w:lang w:val="en-US"/>
+        </w:rPr>
+        <w:t>Context:</w:t>
       </w:r>
     </w:p>
     <w:p>
@@ -231,25 +125,7 @@
         <w:rPr>
           <w:lang w:val="en-US"/>
         </w:rPr>
-        <w:t xml:space="preserve">Given these points, </w:t>
-      </w:r>
-      <w:r>
-        <w:rPr>
-          <w:lang w:val="en-US"/>
-        </w:rPr>
-        <w:t>a</w:t>
-      </w:r>
-      <w:r>
-        <w:rPr>
-          <w:lang w:val="en-US"/>
-        </w:rPr>
-        <w:t xml:space="preserve"> first goal</w:t>
-      </w:r>
-      <w:r>
-        <w:rPr>
-          <w:lang w:val="en-US"/>
-        </w:rPr>
-        <w:t xml:space="preserve"> is to</w:t>
+        <w:t>The 2019 snow crab survey vessel change was accompanied by significant increases of 30-40%  among male and mature female snow crab from 35mm to 95 mm CW. The scale and size range of these increases effectively rules out natural processes (i.e. recruitment, migration or low mortality) as a cause, implying rather an increase in survey catchability. Investigations suggest that an increase in the duration of latent bottom trawling phase during hauling of the net, referred to as the passive trawling phase, explains these catch increases, though only partially.</w:t>
       </w:r>
       <w:r>
         <w:rPr>
@@ -261,97 +137,19 @@
         <w:rPr>
           <w:lang w:val="en-US"/>
         </w:rPr>
-        <w:t>identify</w:t>
-      </w:r>
-      <w:r>
-        <w:rPr>
-          <w:lang w:val="en-US"/>
-        </w:rPr>
-        <w:t xml:space="preserve"> </w:t>
-      </w:r>
-      <w:r>
-        <w:rPr>
-          <w:lang w:val="en-US"/>
-        </w:rPr>
-        <w:t>fa</w:t>
-      </w:r>
-      <w:r>
-        <w:rPr>
-          <w:lang w:val="en-US"/>
-        </w:rPr>
-        <w:t xml:space="preserve">ctors </w:t>
-      </w:r>
-      <w:r>
-        <w:rPr>
-          <w:lang w:val="en-US"/>
-        </w:rPr>
-        <w:t>that are</w:t>
-      </w:r>
-      <w:r>
-        <w:rPr>
-          <w:lang w:val="en-US"/>
-        </w:rPr>
-        <w:t xml:space="preserve"> known </w:t>
-      </w:r>
-      <w:r>
-        <w:rPr>
-          <w:lang w:val="en-US"/>
-        </w:rPr>
-        <w:t xml:space="preserve">both </w:t>
-      </w:r>
-      <w:r>
-        <w:rPr>
-          <w:lang w:val="en-US"/>
-        </w:rPr>
-        <w:t xml:space="preserve">to </w:t>
-      </w:r>
-      <w:r>
-        <w:rPr>
-          <w:lang w:val="en-US"/>
-        </w:rPr>
-        <w:t xml:space="preserve">significantly </w:t>
-      </w:r>
-      <w:r>
-        <w:rPr>
-          <w:lang w:val="en-US"/>
-        </w:rPr>
-        <w:t>influence survey catches</w:t>
-      </w:r>
-      <w:r>
-        <w:rPr>
-          <w:lang w:val="en-US"/>
-        </w:rPr>
-        <w:t>, as well as</w:t>
-      </w:r>
-      <w:r>
-        <w:rPr>
-          <w:lang w:val="en-US"/>
-        </w:rPr>
-        <w:t xml:space="preserve"> vary regionally or from year-to-year. </w:t>
-      </w:r>
-      <w:r>
-        <w:rPr>
-          <w:lang w:val="en-US"/>
-        </w:rPr>
-        <w:t xml:space="preserve">Once these have been identified, such factors are to be either controlled via suitable adjustments to the survey protocol, or characterized and quantified such that their influence can be </w:t>
-      </w:r>
-      <w:r>
-        <w:rPr>
-          <w:lang w:val="en-US"/>
-        </w:rPr>
-        <w:t>accounted for in the standardization of survey catches</w:t>
-      </w:r>
-      <w:r>
-        <w:rPr>
-          <w:lang w:val="en-US"/>
-        </w:rPr>
-        <w:t xml:space="preserve">. </w:t>
-      </w:r>
-      <w:r>
-        <w:rPr>
-          <w:lang w:val="en-US"/>
-        </w:rPr>
-        <w:t>A second goal, no less important, is to situate current survey catches (2019 and 2020) relative to the entire survey time series from 1997 to 2018, as well as reconstructing the population dynamics of commercial-sized crab, so that its apparent stability over 2018 to 2020 can be placed into historical context. Attaining this goal will rely on improved knowledge of trawl behavior during the passive phase, identification of other major factors affecting trawl catchability, in combination with the development of a population dynamics model within which to incorporate this new information.</w:t>
+        <w:t>Protocol changes brought in during the 2020 survey largely failed to solve these issues</w:t>
+      </w:r>
+      <w:r>
+        <w:rPr>
+          <w:lang w:val="en-US"/>
+        </w:rPr>
+        <w:t xml:space="preserve">. The impact of these catchability increases among legal-sized crab are unknown and have not been characterized, raising concerns of over-estimation of abundance and biomass indices for 2019 and 2020. </w:t>
+      </w:r>
+      <w:r>
+        <w:rPr>
+          <w:lang w:val="en-US"/>
+        </w:rPr>
+        <w:t xml:space="preserve">Consequently, the recent survey time series for 2019 and 2020 does not seem to be on the same scale as that of 2017-2018. </w:t>
       </w:r>
     </w:p>
     <w:p>
@@ -366,27 +164,305 @@
           <w:b/>
           <w:lang w:val="en-US"/>
         </w:rPr>
-        <w:br w:type="page"/>
+        <w:t>Approach</w:t>
+      </w:r>
+      <w:r>
+        <w:rPr>
+          <w:b/>
+          <w:lang w:val="en-US"/>
+        </w:rPr>
+        <w:t>:</w:t>
       </w:r>
     </w:p>
     <w:p>
       <w:pPr>
         <w:rPr>
+          <w:lang w:val="en-US"/>
+        </w:rPr>
+      </w:pPr>
+      <w:r>
+        <w:rPr>
+          <w:lang w:val="en-US"/>
+        </w:rPr>
+        <w:t xml:space="preserve">Currently, survey crab catches are standardized using swept area estimates from </w:t>
+      </w:r>
+      <w:r>
+        <w:rPr>
+          <w:lang w:val="en-US"/>
+        </w:rPr>
+        <w:t>the active trawling phase, with passive phase trawling currently being ignored in the standardization. On its face, this approach implies inflation of the resulting abundance and biomass estimates.</w:t>
+      </w:r>
+      <w:r>
+        <w:rPr>
+          <w:lang w:val="en-US"/>
+        </w:rPr>
+        <w:t xml:space="preserve"> </w:t>
+      </w:r>
+      <w:r>
+        <w:rPr>
+          <w:lang w:val="en-US"/>
+        </w:rPr>
+        <w:t xml:space="preserve">Also problematic is that passive phase trawling has been shown to vary both regionally and annually, leading to probable differences in catchability. </w:t>
+      </w:r>
+    </w:p>
+    <w:p>
+      <w:pPr>
+        <w:rPr>
+          <w:lang w:val="en-US"/>
+        </w:rPr>
+      </w:pPr>
+      <w:r>
+        <w:rPr>
+          <w:lang w:val="en-US"/>
+        </w:rPr>
+        <w:t xml:space="preserve">A naïve approach might be to eliminate the passive trawling phase altogether. However, this approach is problematic. </w:t>
+      </w:r>
+      <w:r>
+        <w:rPr>
+          <w:lang w:val="en-US"/>
+        </w:rPr>
+        <w:t xml:space="preserve">Firstly, passive phase trawling has likely existed throughout the history of the snow crab survey, though it may have varied in scale regionally and/or from year-to-year. Thus, there is </w:t>
+      </w:r>
+      <w:r>
+        <w:rPr>
+          <w:lang w:val="en-US"/>
+        </w:rPr>
+        <w:t xml:space="preserve">not only a need to control the extent of passive phase trawling in future surveys, but also </w:t>
+      </w:r>
+      <w:r>
+        <w:rPr>
+          <w:lang w:val="en-US"/>
+        </w:rPr>
+        <w:t xml:space="preserve">to retroactively estimate the scale of passive phase trawling in order to balance out its influence. Secondly, there are a number of unquantified factors which are known to reduce survey catches, but which are presently uncontrolled and unmonitored. </w:t>
+      </w:r>
+      <w:r>
+        <w:rPr>
+          <w:lang w:val="en-US"/>
+        </w:rPr>
+        <w:t xml:space="preserve">Examples </w:t>
+      </w:r>
+      <w:r>
+        <w:rPr>
+          <w:lang w:val="en-US"/>
+        </w:rPr>
+        <w:t xml:space="preserve">of </w:t>
+      </w:r>
+      <w:r>
+        <w:rPr>
+          <w:lang w:val="en-US"/>
+        </w:rPr>
+        <w:t xml:space="preserve">such factors relate to the variability in the </w:t>
+      </w:r>
+      <w:r>
+        <w:rPr>
+          <w:lang w:val="en-US"/>
+        </w:rPr>
+        <w:t xml:space="preserve">contact </w:t>
+      </w:r>
+      <w:r>
+        <w:rPr>
+          <w:lang w:val="en-US"/>
+        </w:rPr>
+        <w:t xml:space="preserve">of the </w:t>
+      </w:r>
+      <w:r>
+        <w:rPr>
+          <w:lang w:val="en-US"/>
+        </w:rPr>
+        <w:t xml:space="preserve">trawl </w:t>
+      </w:r>
+      <w:r>
+        <w:rPr>
+          <w:lang w:val="en-US"/>
+        </w:rPr>
+        <w:t>footrope</w:t>
+      </w:r>
+      <w:r>
+        <w:rPr>
+          <w:lang w:val="en-US"/>
+        </w:rPr>
+        <w:t>,</w:t>
+      </w:r>
+      <w:r>
+        <w:rPr>
+          <w:lang w:val="en-US"/>
+        </w:rPr>
+        <w:t xml:space="preserve"> due to variations in bottom type, accumulation of debris at the mouth of the trawl, asymmetry of the trawl wings under strong benthic currents, and strong sea conditions. </w:t>
+      </w:r>
+    </w:p>
+    <w:p>
+      <w:pPr>
+        <w:rPr>
+          <w:lang w:val="en-US"/>
+        </w:rPr>
+      </w:pPr>
+      <w:r>
+        <w:rPr>
+          <w:lang w:val="en-US"/>
+        </w:rPr>
+        <w:t xml:space="preserve">Given these points, </w:t>
+      </w:r>
+      <w:r>
+        <w:rPr>
+          <w:lang w:val="en-US"/>
+        </w:rPr>
+        <w:t>a</w:t>
+      </w:r>
+      <w:r>
+        <w:rPr>
+          <w:lang w:val="en-US"/>
+        </w:rPr>
+        <w:t xml:space="preserve"> first goal</w:t>
+      </w:r>
+      <w:r>
+        <w:rPr>
+          <w:lang w:val="en-US"/>
+        </w:rPr>
+        <w:t xml:space="preserve"> is to</w:t>
+      </w:r>
+      <w:r>
+        <w:rPr>
+          <w:lang w:val="en-US"/>
+        </w:rPr>
+        <w:t xml:space="preserve"> </w:t>
+      </w:r>
+      <w:r>
+        <w:rPr>
+          <w:lang w:val="en-US"/>
+        </w:rPr>
+        <w:t>identify</w:t>
+      </w:r>
+      <w:r>
+        <w:rPr>
+          <w:lang w:val="en-US"/>
+        </w:rPr>
+        <w:t xml:space="preserve"> </w:t>
+      </w:r>
+      <w:r>
+        <w:rPr>
+          <w:lang w:val="en-US"/>
+        </w:rPr>
+        <w:t>fa</w:t>
+      </w:r>
+      <w:r>
+        <w:rPr>
+          <w:lang w:val="en-US"/>
+        </w:rPr>
+        <w:t xml:space="preserve">ctors </w:t>
+      </w:r>
+      <w:r>
+        <w:rPr>
+          <w:lang w:val="en-US"/>
+        </w:rPr>
+        <w:t>that are</w:t>
+      </w:r>
+      <w:r>
+        <w:rPr>
+          <w:lang w:val="en-US"/>
+        </w:rPr>
+        <w:t xml:space="preserve"> known </w:t>
+      </w:r>
+      <w:r>
+        <w:rPr>
+          <w:lang w:val="en-US"/>
+        </w:rPr>
+        <w:t xml:space="preserve">both </w:t>
+      </w:r>
+      <w:r>
+        <w:rPr>
+          <w:lang w:val="en-US"/>
+        </w:rPr>
+        <w:t xml:space="preserve">to </w:t>
+      </w:r>
+      <w:r>
+        <w:rPr>
+          <w:lang w:val="en-US"/>
+        </w:rPr>
+        <w:t xml:space="preserve">significantly </w:t>
+      </w:r>
+      <w:r>
+        <w:rPr>
+          <w:lang w:val="en-US"/>
+        </w:rPr>
+        <w:t>influence survey catches</w:t>
+      </w:r>
+      <w:r>
+        <w:rPr>
+          <w:lang w:val="en-US"/>
+        </w:rPr>
+        <w:t>, as well as</w:t>
+      </w:r>
+      <w:r>
+        <w:rPr>
+          <w:lang w:val="en-US"/>
+        </w:rPr>
+        <w:t xml:space="preserve"> vary regionally or from year-to-year. </w:t>
+      </w:r>
+      <w:r>
+        <w:rPr>
+          <w:lang w:val="en-US"/>
+        </w:rPr>
+        <w:t xml:space="preserve">Once these have been identified, such factors are to be either controlled via suitable adjustments to the survey protocol, or characterized and quantified such that their influence can be </w:t>
+      </w:r>
+      <w:r>
+        <w:rPr>
+          <w:lang w:val="en-US"/>
+        </w:rPr>
+        <w:t>accounted for in the standardization of survey catches</w:t>
+      </w:r>
+      <w:r>
+        <w:rPr>
+          <w:lang w:val="en-US"/>
+        </w:rPr>
+        <w:t xml:space="preserve">. </w:t>
+      </w:r>
+      <w:r>
+        <w:rPr>
+          <w:lang w:val="en-US"/>
+        </w:rPr>
+        <w:t xml:space="preserve">A second goal, no less important, is to situate current survey catches (2019 and 2020) relative to the entire survey time series from 1997 to 2018, as well as reconstructing the population dynamics of commercial-sized crab, so that its apparent stability over 2018 to 2020 can be placed into historical context. </w:t>
+      </w:r>
+      <w:r>
+        <w:rPr>
+          <w:lang w:val="en-US"/>
+        </w:rPr>
+        <w:lastRenderedPageBreak/>
+        <w:t>Attaining this goal will rely on improved knowledge of trawl behavior during the passive phase, identification of other major factors affecting trawl catchability, in combination with the development of a population dynamics model within which to incorporate this new information.</w:t>
+      </w:r>
+    </w:p>
+    <w:p>
+      <w:pPr>
+        <w:rPr>
           <w:b/>
-          <w:lang w:val="en-US"/>
-        </w:rPr>
-      </w:pPr>
-      <w:r>
+          <w:sz w:val="28"/>
+          <w:szCs w:val="28"/>
+          <w:lang w:val="en-US"/>
+        </w:rPr>
+      </w:pPr>
+    </w:p>
+    <w:p>
+      <w:pPr>
         <w:rPr>
           <w:b/>
-          <w:lang w:val="en-US"/>
-        </w:rPr>
-        <w:lastRenderedPageBreak/>
+          <w:sz w:val="28"/>
+          <w:szCs w:val="28"/>
+          <w:lang w:val="en-US"/>
+        </w:rPr>
+      </w:pPr>
+      <w:r>
+        <w:rPr>
+          <w:b/>
+          <w:sz w:val="28"/>
+          <w:szCs w:val="28"/>
+          <w:lang w:val="en-US"/>
+        </w:rPr>
         <w:t xml:space="preserve">2021 </w:t>
       </w:r>
       <w:r>
         <w:rPr>
           <w:b/>
+          <w:sz w:val="28"/>
+          <w:szCs w:val="28"/>
           <w:lang w:val="en-US"/>
         </w:rPr>
         <w:t xml:space="preserve">Survey season </w:t>
@@ -394,6 +470,8 @@
       <w:r>
         <w:rPr>
           <w:b/>
+          <w:sz w:val="28"/>
+          <w:szCs w:val="28"/>
           <w:lang w:val="en-US"/>
         </w:rPr>
         <w:t>goals:</w:t>
@@ -587,38 +665,6 @@
     </w:p>
     <w:p>
       <w:pPr>
-        <w:pStyle w:val="ListParagraph"/>
-        <w:ind w:left="360"/>
-        <w:rPr>
-          <w:lang w:val="en-US"/>
-        </w:rPr>
-      </w:pPr>
-    </w:p>
-    <w:p>
-      <w:pPr>
-        <w:rPr>
-          <w:b/>
-          <w:lang w:val="en-US"/>
-        </w:rPr>
-      </w:pPr>
-    </w:p>
-    <w:p>
-      <w:pPr>
-        <w:rPr>
-          <w:b/>
-          <w:lang w:val="en-US"/>
-        </w:rPr>
-      </w:pPr>
-      <w:r>
-        <w:rPr>
-          <w:b/>
-          <w:lang w:val="en-US"/>
-        </w:rPr>
-        <w:br w:type="page"/>
-      </w:r>
-    </w:p>
-    <w:p>
-      <w:pPr>
         <w:rPr>
           <w:b/>
           <w:sz w:val="28"/>
@@ -626,14 +672,23 @@
           <w:lang w:val="en-US"/>
         </w:rPr>
       </w:pPr>
-      <w:r>
+    </w:p>
+    <w:p>
+      <w:pPr>
         <w:rPr>
           <w:b/>
           <w:sz w:val="28"/>
           <w:szCs w:val="28"/>
           <w:lang w:val="en-US"/>
         </w:rPr>
-        <w:lastRenderedPageBreak/>
+      </w:pPr>
+      <w:r>
+        <w:rPr>
+          <w:b/>
+          <w:sz w:val="28"/>
+          <w:szCs w:val="28"/>
+          <w:lang w:val="en-US"/>
+        </w:rPr>
         <w:t>Methods:</w:t>
       </w:r>
     </w:p>
@@ -1132,8 +1187,6 @@
           <w:lang w:val="en-US"/>
         </w:rPr>
       </w:pPr>
-      <w:bookmarkStart w:id="0" w:name="_GoBack"/>
-      <w:bookmarkEnd w:id="0"/>
     </w:p>
     <w:p>
       <w:pPr>
@@ -1147,6 +1200,7 @@
           <w:b/>
           <w:lang w:val="en-US"/>
         </w:rPr>
+        <w:lastRenderedPageBreak/>
         <w:br w:type="page"/>
       </w:r>
     </w:p>
@@ -1213,16 +1267,16 @@
         <w:tblLook w:val="04A0" w:firstRow="1" w:lastRow="0" w:firstColumn="1" w:lastColumn="0" w:noHBand="0" w:noVBand="1"/>
       </w:tblPr>
       <w:tblGrid>
-        <w:gridCol w:w="1800"/>
-        <w:gridCol w:w="2399"/>
-        <w:gridCol w:w="2323"/>
-        <w:gridCol w:w="1248"/>
-        <w:gridCol w:w="1580"/>
+        <w:gridCol w:w="1728"/>
+        <w:gridCol w:w="2430"/>
+        <w:gridCol w:w="2520"/>
+        <w:gridCol w:w="1350"/>
+        <w:gridCol w:w="1322"/>
       </w:tblGrid>
       <w:tr>
         <w:tc>
           <w:tcPr>
-            <w:tcW w:w="1800" w:type="dxa"/>
+            <w:tcW w:w="1728" w:type="dxa"/>
             <w:tcBorders>
               <w:top w:val="single" w:sz="4" w:space="0" w:color="auto"/>
               <w:bottom w:val="single" w:sz="12" w:space="0" w:color="auto"/>
@@ -1251,7 +1305,7 @@
         </w:tc>
         <w:tc>
           <w:tcPr>
-            <w:tcW w:w="2399" w:type="dxa"/>
+            <w:tcW w:w="2430" w:type="dxa"/>
             <w:tcBorders>
               <w:top w:val="single" w:sz="4" w:space="0" w:color="auto"/>
               <w:left w:val="single" w:sz="4" w:space="0" w:color="auto"/>
@@ -1281,7 +1335,7 @@
         </w:tc>
         <w:tc>
           <w:tcPr>
-            <w:tcW w:w="2323" w:type="dxa"/>
+            <w:tcW w:w="2520" w:type="dxa"/>
             <w:tcBorders>
               <w:top w:val="single" w:sz="4" w:space="0" w:color="auto"/>
               <w:left w:val="single" w:sz="4" w:space="0" w:color="auto"/>
@@ -1311,7 +1365,7 @@
         </w:tc>
         <w:tc>
           <w:tcPr>
-            <w:tcW w:w="1248" w:type="dxa"/>
+            <w:tcW w:w="1350" w:type="dxa"/>
             <w:tcBorders>
               <w:top w:val="single" w:sz="4" w:space="0" w:color="auto"/>
               <w:left w:val="single" w:sz="4" w:space="0" w:color="auto"/>
@@ -1341,7 +1395,7 @@
         </w:tc>
         <w:tc>
           <w:tcPr>
-            <w:tcW w:w="1580" w:type="dxa"/>
+            <w:tcW w:w="1322" w:type="dxa"/>
             <w:tcBorders>
               <w:top w:val="single" w:sz="4" w:space="0" w:color="auto"/>
               <w:left w:val="single" w:sz="4" w:space="0" w:color="auto"/>
@@ -1372,7 +1426,7 @@
       <w:tr>
         <w:tc>
           <w:tcPr>
-            <w:tcW w:w="1800" w:type="dxa"/>
+            <w:tcW w:w="1728" w:type="dxa"/>
             <w:tcBorders>
               <w:top w:val="single" w:sz="12" w:space="0" w:color="auto"/>
               <w:bottom w:val="single" w:sz="4" w:space="0" w:color="auto"/>
@@ -1399,7 +1453,7 @@
         </w:tc>
         <w:tc>
           <w:tcPr>
-            <w:tcW w:w="2399" w:type="dxa"/>
+            <w:tcW w:w="2430" w:type="dxa"/>
             <w:tcBorders>
               <w:top w:val="single" w:sz="12" w:space="0" w:color="auto"/>
               <w:left w:val="single" w:sz="4" w:space="0" w:color="auto"/>
@@ -1421,13 +1475,53 @@
                 <w:szCs w:val="20"/>
                 <w:lang w:val="en-US"/>
               </w:rPr>
-              <w:t>Indirectly or directly measure contact of the trawl footrope under various conditions, especially during the passive trawling phase.</w:t>
-            </w:r>
-          </w:p>
-        </w:tc>
-        <w:tc>
-          <w:tcPr>
-            <w:tcW w:w="2323" w:type="dxa"/>
+              <w:t>Gather data to see how contact</w:t>
+            </w:r>
+            <w:r>
+              <w:rPr>
+                <w:sz w:val="20"/>
+                <w:szCs w:val="20"/>
+                <w:lang w:val="en-US"/>
+              </w:rPr>
+              <w:t xml:space="preserve"> footrope along its length </w:t>
+            </w:r>
+            <w:r>
+              <w:rPr>
+                <w:sz w:val="20"/>
+                <w:szCs w:val="20"/>
+                <w:lang w:val="en-US"/>
+              </w:rPr>
+              <w:t>varies</w:t>
+            </w:r>
+            <w:r>
+              <w:rPr>
+                <w:sz w:val="20"/>
+                <w:szCs w:val="20"/>
+                <w:lang w:val="en-US"/>
+              </w:rPr>
+              <w:t xml:space="preserve"> </w:t>
+            </w:r>
+            <w:r>
+              <w:rPr>
+                <w:sz w:val="20"/>
+                <w:szCs w:val="20"/>
+                <w:lang w:val="en-US"/>
+              </w:rPr>
+              <w:t xml:space="preserve">on different bottoms, debris loads, as well as during </w:t>
+            </w:r>
+            <w:r>
+              <w:rPr>
+                <w:sz w:val="20"/>
+                <w:szCs w:val="20"/>
+                <w:lang w:val="en-US"/>
+              </w:rPr>
+              <w:t>the passive trawling phase.</w:t>
+            </w:r>
+          </w:p>
+        </w:tc>
+        <w:tc>
+          <w:tcPr>
+            <w:tcW w:w="2520" w:type="dxa"/>
             <w:tcBorders>
               <w:top w:val="single" w:sz="12" w:space="0" w:color="auto"/>
               <w:left w:val="single" w:sz="4" w:space="0" w:color="auto"/>
@@ -1449,13 +1543,13 @@
                 <w:szCs w:val="20"/>
                 <w:lang w:val="en-US"/>
               </w:rPr>
-              <w:t>Check whether footrope contact varies  during the active passive trawling phase and how these differ.</w:t>
-            </w:r>
-          </w:p>
-        </w:tc>
-        <w:tc>
-          <w:tcPr>
-            <w:tcW w:w="1248" w:type="dxa"/>
+              <w:t xml:space="preserve">Relate differences in survey catches to variations in footrope contact. Characterize passive trawl phase catchability. </w:t>
+            </w:r>
+          </w:p>
+        </w:tc>
+        <w:tc>
+          <w:tcPr>
+            <w:tcW w:w="1350" w:type="dxa"/>
             <w:tcBorders>
               <w:top w:val="single" w:sz="12" w:space="0" w:color="auto"/>
               <w:left w:val="single" w:sz="4" w:space="0" w:color="auto"/>
@@ -1477,7 +1571,23 @@
                 <w:szCs w:val="20"/>
                 <w:lang w:val="en-US"/>
               </w:rPr>
-              <w:t xml:space="preserve">Star </w:t>
+              <w:t>T</w:t>
+            </w:r>
+            <w:r>
+              <w:rPr>
+                <w:sz w:val="20"/>
+                <w:szCs w:val="20"/>
+                <w:lang w:val="en-US"/>
+              </w:rPr>
+              <w:t>ilt-depth probe</w:t>
+            </w:r>
+            <w:r>
+              <w:rPr>
+                <w:sz w:val="20"/>
+                <w:szCs w:val="20"/>
+                <w:lang w:val="en-US"/>
+              </w:rPr>
+              <w:t xml:space="preserve"> (e.g. Star </w:t>
             </w:r>
             <w:proofErr w:type="spellStart"/>
             <w:r>
@@ -1495,13 +1605,13 @@
                 <w:szCs w:val="20"/>
                 <w:lang w:val="en-US"/>
               </w:rPr>
-              <w:t xml:space="preserve"> tilt-depth probe</w:t>
-            </w:r>
-          </w:p>
-        </w:tc>
-        <w:tc>
-          <w:tcPr>
-            <w:tcW w:w="1580" w:type="dxa"/>
+              <w:t>)</w:t>
+            </w:r>
+          </w:p>
+        </w:tc>
+        <w:tc>
+          <w:tcPr>
+            <w:tcW w:w="1322" w:type="dxa"/>
             <w:tcBorders>
               <w:top w:val="single" w:sz="12" w:space="0" w:color="auto"/>
               <w:left w:val="single" w:sz="4" w:space="0" w:color="auto"/>
@@ -1524,13 +1634,37 @@
               </w:rPr>
               <w:t>Small number of tows</w:t>
             </w:r>
+            <w:r>
+              <w:rPr>
+                <w:sz w:val="20"/>
+                <w:szCs w:val="20"/>
+                <w:lang w:val="en-US"/>
+              </w:rPr>
+              <w:t xml:space="preserve"> </w:t>
+            </w:r>
+            <w:r>
+              <w:rPr>
+                <w:sz w:val="20"/>
+                <w:szCs w:val="20"/>
+                <w:lang w:val="en-US"/>
+              </w:rPr>
+              <w:t>in different sediment</w:t>
+            </w:r>
+            <w:r>
+              <w:rPr>
+                <w:sz w:val="20"/>
+                <w:szCs w:val="20"/>
+                <w:lang w:val="en-US"/>
+              </w:rPr>
+              <w:t xml:space="preserve"> types.</w:t>
+            </w:r>
           </w:p>
         </w:tc>
       </w:tr>
       <w:tr>
         <w:tc>
           <w:tcPr>
-            <w:tcW w:w="1800" w:type="dxa"/>
+            <w:tcW w:w="1728" w:type="dxa"/>
             <w:tcBorders>
               <w:top w:val="single" w:sz="4" w:space="0" w:color="auto"/>
               <w:bottom w:val="single" w:sz="4" w:space="0" w:color="auto"/>
@@ -1557,7 +1691,7 @@
         </w:tc>
         <w:tc>
           <w:tcPr>
-            <w:tcW w:w="2399" w:type="dxa"/>
+            <w:tcW w:w="2430" w:type="dxa"/>
             <w:tcBorders>
               <w:top w:val="single" w:sz="4" w:space="0" w:color="auto"/>
               <w:left w:val="single" w:sz="4" w:space="0" w:color="auto"/>
@@ -1579,29 +1713,21 @@
                 <w:szCs w:val="20"/>
                 <w:lang w:val="en-US"/>
               </w:rPr>
-              <w:t xml:space="preserve">Measure how </w:t>
-            </w:r>
-            <w:r>
-              <w:rPr>
-                <w:sz w:val="20"/>
-                <w:szCs w:val="20"/>
-                <w:lang w:val="en-US"/>
-              </w:rPr>
-              <w:t xml:space="preserve">contact of the trawl doors varies </w:t>
-            </w:r>
-            <w:r>
-              <w:rPr>
-                <w:sz w:val="20"/>
-                <w:szCs w:val="20"/>
-                <w:lang w:val="en-US"/>
-              </w:rPr>
-              <w:t>during passive phase trawling.</w:t>
-            </w:r>
-          </w:p>
-        </w:tc>
-        <w:tc>
-          <w:tcPr>
-            <w:tcW w:w="2323" w:type="dxa"/>
+              <w:t xml:space="preserve">Gather data to see how  trawl door contact </w:t>
+            </w:r>
+            <w:r>
+              <w:rPr>
+                <w:sz w:val="20"/>
+                <w:szCs w:val="20"/>
+                <w:lang w:val="en-US"/>
+              </w:rPr>
+              <w:t xml:space="preserve">varies during trawling, especially during winching. </w:t>
+            </w:r>
+          </w:p>
+        </w:tc>
+        <w:tc>
+          <w:tcPr>
+            <w:tcW w:w="2520" w:type="dxa"/>
             <w:tcBorders>
               <w:top w:val="single" w:sz="4" w:space="0" w:color="auto"/>
               <w:left w:val="single" w:sz="4" w:space="0" w:color="auto"/>
@@ -1623,13 +1749,13 @@
                 <w:szCs w:val="20"/>
                 <w:lang w:val="en-US"/>
               </w:rPr>
-              <w:t>Establish the relationship between contact of the trawl doors and contact of the trawl footrope.</w:t>
-            </w:r>
-          </w:p>
-        </w:tc>
-        <w:tc>
-          <w:tcPr>
-            <w:tcW w:w="1248" w:type="dxa"/>
+              <w:t xml:space="preserve">Determine the relationship between the trawl lifting off of the trawl doors and trawl geometry during the passive trawling phase. </w:t>
+            </w:r>
+          </w:p>
+        </w:tc>
+        <w:tc>
+          <w:tcPr>
+            <w:tcW w:w="1350" w:type="dxa"/>
             <w:tcBorders>
               <w:top w:val="single" w:sz="4" w:space="0" w:color="auto"/>
               <w:left w:val="single" w:sz="4" w:space="0" w:color="auto"/>
@@ -1651,7 +1777,23 @@
                 <w:szCs w:val="20"/>
                 <w:lang w:val="en-US"/>
               </w:rPr>
-              <w:t xml:space="preserve">Star </w:t>
+              <w:t>T</w:t>
+            </w:r>
+            <w:r>
+              <w:rPr>
+                <w:sz w:val="20"/>
+                <w:szCs w:val="20"/>
+                <w:lang w:val="en-US"/>
+              </w:rPr>
+              <w:t>ilt-depth probe</w:t>
+            </w:r>
+            <w:r>
+              <w:rPr>
+                <w:sz w:val="20"/>
+                <w:szCs w:val="20"/>
+                <w:lang w:val="en-US"/>
+              </w:rPr>
+              <w:t xml:space="preserve"> (e.g. Star </w:t>
             </w:r>
             <w:proofErr w:type="spellStart"/>
             <w:r>
@@ -1669,13 +1811,13 @@
                 <w:szCs w:val="20"/>
                 <w:lang w:val="en-US"/>
               </w:rPr>
-              <w:t xml:space="preserve"> tilt-depth probe</w:t>
-            </w:r>
-          </w:p>
-        </w:tc>
-        <w:tc>
-          <w:tcPr>
-            <w:tcW w:w="1580" w:type="dxa"/>
+              <w:t>)</w:t>
+            </w:r>
+          </w:p>
+        </w:tc>
+        <w:tc>
+          <w:tcPr>
+            <w:tcW w:w="1322" w:type="dxa"/>
             <w:tcBorders>
               <w:top w:val="single" w:sz="4" w:space="0" w:color="auto"/>
               <w:left w:val="single" w:sz="4" w:space="0" w:color="auto"/>
@@ -1704,7 +1846,7 @@
       <w:tr>
         <w:tc>
           <w:tcPr>
-            <w:tcW w:w="1800" w:type="dxa"/>
+            <w:tcW w:w="1728" w:type="dxa"/>
             <w:tcBorders>
               <w:top w:val="single" w:sz="4" w:space="0" w:color="auto"/>
               <w:bottom w:val="single" w:sz="4" w:space="0" w:color="auto"/>
@@ -1731,7 +1873,7 @@
         </w:tc>
         <w:tc>
           <w:tcPr>
-            <w:tcW w:w="2399" w:type="dxa"/>
+            <w:tcW w:w="2430" w:type="dxa"/>
             <w:tcBorders>
               <w:top w:val="single" w:sz="4" w:space="0" w:color="auto"/>
               <w:left w:val="single" w:sz="4" w:space="0" w:color="auto"/>
@@ -1753,13 +1895,29 @@
                 <w:szCs w:val="20"/>
                 <w:lang w:val="en-US"/>
               </w:rPr>
-              <w:t>Measure the distance between the survey vessel.</w:t>
-            </w:r>
-          </w:p>
-        </w:tc>
-        <w:tc>
-          <w:tcPr>
-            <w:tcW w:w="2323" w:type="dxa"/>
+              <w:t xml:space="preserve">Measure the distance between the </w:t>
+            </w:r>
+            <w:r>
+              <w:rPr>
+                <w:sz w:val="20"/>
+                <w:szCs w:val="20"/>
+                <w:lang w:val="en-US"/>
+              </w:rPr>
+              <w:t xml:space="preserve">trawl and </w:t>
+            </w:r>
+            <w:r>
+              <w:rPr>
+                <w:sz w:val="20"/>
+                <w:szCs w:val="20"/>
+                <w:lang w:val="en-US"/>
+              </w:rPr>
+              <w:t>survey vessel.</w:t>
+            </w:r>
+          </w:p>
+        </w:tc>
+        <w:tc>
+          <w:tcPr>
+            <w:tcW w:w="2520" w:type="dxa"/>
             <w:tcBorders>
               <w:top w:val="single" w:sz="4" w:space="0" w:color="auto"/>
               <w:left w:val="single" w:sz="4" w:space="0" w:color="auto"/>
@@ -1781,13 +1939,29 @@
                 <w:szCs w:val="20"/>
                 <w:lang w:val="en-US"/>
               </w:rPr>
-              <w:t xml:space="preserve">Validate indirect trawl positioning methods. </w:t>
-            </w:r>
-          </w:p>
-        </w:tc>
-        <w:tc>
-          <w:tcPr>
-            <w:tcW w:w="1248" w:type="dxa"/>
+              <w:t xml:space="preserve">Validate indirect </w:t>
+            </w:r>
+            <w:r>
+              <w:rPr>
+                <w:sz w:val="20"/>
+                <w:szCs w:val="20"/>
+                <w:lang w:val="en-US"/>
+              </w:rPr>
+              <w:t>methods used to determine trawl position</w:t>
+            </w:r>
+            <w:r>
+              <w:rPr>
+                <w:sz w:val="20"/>
+                <w:szCs w:val="20"/>
+                <w:lang w:val="en-US"/>
+              </w:rPr>
+              <w:t xml:space="preserve">. </w:t>
+            </w:r>
+          </w:p>
+        </w:tc>
+        <w:tc>
+          <w:tcPr>
+            <w:tcW w:w="1350" w:type="dxa"/>
             <w:tcBorders>
               <w:top w:val="single" w:sz="4" w:space="0" w:color="auto"/>
               <w:left w:val="single" w:sz="4" w:space="0" w:color="auto"/>
@@ -1815,7 +1989,7 @@
         </w:tc>
         <w:tc>
           <w:tcPr>
-            <w:tcW w:w="1580" w:type="dxa"/>
+            <w:tcW w:w="1322" w:type="dxa"/>
             <w:tcBorders>
               <w:top w:val="single" w:sz="4" w:space="0" w:color="auto"/>
               <w:left w:val="single" w:sz="4" w:space="0" w:color="auto"/>
@@ -1844,7 +2018,7 @@
       <w:tr>
         <w:tc>
           <w:tcPr>
-            <w:tcW w:w="1800" w:type="dxa"/>
+            <w:tcW w:w="1728" w:type="dxa"/>
             <w:tcBorders>
               <w:top w:val="single" w:sz="4" w:space="0" w:color="auto"/>
               <w:bottom w:val="single" w:sz="4" w:space="0" w:color="auto"/>
@@ -1871,7 +2045,7 @@
         </w:tc>
         <w:tc>
           <w:tcPr>
-            <w:tcW w:w="2399" w:type="dxa"/>
+            <w:tcW w:w="2430" w:type="dxa"/>
             <w:tcBorders>
               <w:top w:val="single" w:sz="4" w:space="0" w:color="auto"/>
               <w:left w:val="single" w:sz="4" w:space="0" w:color="auto"/>
@@ -1899,7 +2073,7 @@
         </w:tc>
         <w:tc>
           <w:tcPr>
-            <w:tcW w:w="2323" w:type="dxa"/>
+            <w:tcW w:w="2520" w:type="dxa"/>
             <w:tcBorders>
               <w:top w:val="single" w:sz="4" w:space="0" w:color="auto"/>
               <w:left w:val="single" w:sz="4" w:space="0" w:color="auto"/>
@@ -1921,13 +2095,45 @@
                 <w:szCs w:val="20"/>
                 <w:lang w:val="en-US"/>
               </w:rPr>
-              <w:t xml:space="preserve">Improve prediction of the trawl position relative to the survey vessel in 2021, as well as in previous survey years.  </w:t>
-            </w:r>
-          </w:p>
-        </w:tc>
-        <w:tc>
-          <w:tcPr>
-            <w:tcW w:w="1248" w:type="dxa"/>
+              <w:t xml:space="preserve">Improve </w:t>
+            </w:r>
+            <w:r>
+              <w:rPr>
+                <w:sz w:val="20"/>
+                <w:szCs w:val="20"/>
+                <w:lang w:val="en-US"/>
+              </w:rPr>
+              <w:t xml:space="preserve">methods used to determine </w:t>
+            </w:r>
+            <w:r>
+              <w:rPr>
+                <w:sz w:val="20"/>
+                <w:szCs w:val="20"/>
+                <w:lang w:val="en-US"/>
+              </w:rPr>
+              <w:t>the trawl position relative to the survey vessel in 2021</w:t>
+            </w:r>
+            <w:r>
+              <w:rPr>
+                <w:sz w:val="20"/>
+                <w:szCs w:val="20"/>
+                <w:lang w:val="en-US"/>
+              </w:rPr>
+              <w:t xml:space="preserve"> and </w:t>
+            </w:r>
+            <w:r>
+              <w:rPr>
+                <w:sz w:val="20"/>
+                <w:szCs w:val="20"/>
+                <w:lang w:val="en-US"/>
+              </w:rPr>
+              <w:t xml:space="preserve"> previous survey years.  </w:t>
+            </w:r>
+          </w:p>
+        </w:tc>
+        <w:tc>
+          <w:tcPr>
+            <w:tcW w:w="1350" w:type="dxa"/>
             <w:tcBorders>
               <w:top w:val="single" w:sz="4" w:space="0" w:color="auto"/>
               <w:left w:val="single" w:sz="4" w:space="0" w:color="auto"/>
@@ -1947,7 +2153,7 @@
         </w:tc>
         <w:tc>
           <w:tcPr>
-            <w:tcW w:w="1580" w:type="dxa"/>
+            <w:tcW w:w="1322" w:type="dxa"/>
             <w:tcBorders>
               <w:top w:val="single" w:sz="4" w:space="0" w:color="auto"/>
               <w:left w:val="single" w:sz="4" w:space="0" w:color="auto"/>
@@ -1976,7 +2182,7 @@
       <w:tr>
         <w:tc>
           <w:tcPr>
-            <w:tcW w:w="1800" w:type="dxa"/>
+            <w:tcW w:w="1728" w:type="dxa"/>
             <w:tcBorders>
               <w:top w:val="single" w:sz="4" w:space="0" w:color="auto"/>
               <w:bottom w:val="single" w:sz="4" w:space="0" w:color="auto"/>
@@ -2003,7 +2209,7 @@
         </w:tc>
         <w:tc>
           <w:tcPr>
-            <w:tcW w:w="2399" w:type="dxa"/>
+            <w:tcW w:w="2430" w:type="dxa"/>
             <w:tcBorders>
               <w:top w:val="single" w:sz="4" w:space="0" w:color="auto"/>
               <w:left w:val="single" w:sz="4" w:space="0" w:color="auto"/>
@@ -2031,7 +2237,7 @@
         </w:tc>
         <w:tc>
           <w:tcPr>
-            <w:tcW w:w="2323" w:type="dxa"/>
+            <w:tcW w:w="2520" w:type="dxa"/>
             <w:tcBorders>
               <w:top w:val="single" w:sz="4" w:space="0" w:color="auto"/>
               <w:left w:val="single" w:sz="4" w:space="0" w:color="auto"/>
@@ -2053,13 +2259,37 @@
                 <w:szCs w:val="20"/>
                 <w:lang w:val="en-US"/>
               </w:rPr>
-              <w:t>Improve knowledge of trawl dynamics during trawling, especially under different bottom types and the passive trawling phase.</w:t>
-            </w:r>
-          </w:p>
-        </w:tc>
-        <w:tc>
-          <w:tcPr>
-            <w:tcW w:w="1248" w:type="dxa"/>
+              <w:t xml:space="preserve">Improve knowledge of trawl dynamics </w:t>
+            </w:r>
+            <w:r>
+              <w:rPr>
+                <w:sz w:val="20"/>
+                <w:szCs w:val="20"/>
+                <w:lang w:val="en-US"/>
+              </w:rPr>
+              <w:t xml:space="preserve">and crab catchability </w:t>
+            </w:r>
+            <w:r>
+              <w:rPr>
+                <w:sz w:val="20"/>
+                <w:szCs w:val="20"/>
+                <w:lang w:val="en-US"/>
+              </w:rPr>
+              <w:t>during trawling</w:t>
+            </w:r>
+            <w:r>
+              <w:rPr>
+                <w:sz w:val="20"/>
+                <w:szCs w:val="20"/>
+                <w:lang w:val="en-US"/>
+              </w:rPr>
+              <w:t>.</w:t>
+            </w:r>
+          </w:p>
+        </w:tc>
+        <w:tc>
+          <w:tcPr>
+            <w:tcW w:w="1350" w:type="dxa"/>
             <w:tcBorders>
               <w:top w:val="single" w:sz="4" w:space="0" w:color="auto"/>
               <w:left w:val="single" w:sz="4" w:space="0" w:color="auto"/>
@@ -2087,7 +2317,7 @@
         </w:tc>
         <w:tc>
           <w:tcPr>
-            <w:tcW w:w="1580" w:type="dxa"/>
+            <w:tcW w:w="1322" w:type="dxa"/>
             <w:tcBorders>
               <w:top w:val="single" w:sz="4" w:space="0" w:color="auto"/>
               <w:left w:val="single" w:sz="4" w:space="0" w:color="auto"/>
@@ -2116,7 +2346,7 @@
       <w:tr>
         <w:tc>
           <w:tcPr>
-            <w:tcW w:w="1800" w:type="dxa"/>
+            <w:tcW w:w="1728" w:type="dxa"/>
             <w:tcBorders>
               <w:top w:val="single" w:sz="4" w:space="0" w:color="auto"/>
               <w:bottom w:val="single" w:sz="4" w:space="0" w:color="auto"/>
@@ -2143,7 +2373,7 @@
         </w:tc>
         <w:tc>
           <w:tcPr>
-            <w:tcW w:w="2399" w:type="dxa"/>
+            <w:tcW w:w="2430" w:type="dxa"/>
             <w:tcBorders>
               <w:top w:val="single" w:sz="4" w:space="0" w:color="auto"/>
               <w:left w:val="single" w:sz="4" w:space="0" w:color="auto"/>
@@ -2165,13 +2395,29 @@
                 <w:szCs w:val="20"/>
                 <w:lang w:val="en-US"/>
               </w:rPr>
-              <w:t>Measure whether the trawl configuration is symmetrical (i.e. equal) on either wide.</w:t>
-            </w:r>
-          </w:p>
-        </w:tc>
-        <w:tc>
-          <w:tcPr>
-            <w:tcW w:w="2323" w:type="dxa"/>
+              <w:t xml:space="preserve">Measure whether the trawl configuration is symmetrical (i.e. equal) on either </w:t>
+            </w:r>
+            <w:r>
+              <w:rPr>
+                <w:sz w:val="20"/>
+                <w:szCs w:val="20"/>
+                <w:lang w:val="en-US"/>
+              </w:rPr>
+              <w:t>s</w:t>
+            </w:r>
+            <w:r>
+              <w:rPr>
+                <w:sz w:val="20"/>
+                <w:szCs w:val="20"/>
+                <w:lang w:val="en-US"/>
+              </w:rPr>
+              <w:t>ide.</w:t>
+            </w:r>
+          </w:p>
+        </w:tc>
+        <w:tc>
+          <w:tcPr>
+            <w:tcW w:w="2520" w:type="dxa"/>
             <w:tcBorders>
               <w:top w:val="single" w:sz="4" w:space="0" w:color="auto"/>
               <w:left w:val="single" w:sz="4" w:space="0" w:color="auto"/>
@@ -2193,13 +2439,21 @@
                 <w:szCs w:val="20"/>
                 <w:lang w:val="en-US"/>
               </w:rPr>
-              <w:t>Check whether the mouth or wings of the trawl is skewed relative to the survey vessel.</w:t>
-            </w:r>
-          </w:p>
-        </w:tc>
-        <w:tc>
-          <w:tcPr>
-            <w:tcW w:w="1248" w:type="dxa"/>
+              <w:t>Ensure that the trawl is not</w:t>
+            </w:r>
+            <w:r>
+              <w:rPr>
+                <w:sz w:val="20"/>
+                <w:szCs w:val="20"/>
+                <w:lang w:val="en-US"/>
+              </w:rPr>
+              <w:t xml:space="preserve"> skewed relative to the survey vessel.</w:t>
+            </w:r>
+          </w:p>
+        </w:tc>
+        <w:tc>
+          <w:tcPr>
+            <w:tcW w:w="1350" w:type="dxa"/>
             <w:tcBorders>
               <w:top w:val="single" w:sz="4" w:space="0" w:color="auto"/>
               <w:left w:val="single" w:sz="4" w:space="0" w:color="auto"/>
@@ -2219,7 +2473,7 @@
         </w:tc>
         <w:tc>
           <w:tcPr>
-            <w:tcW w:w="1580" w:type="dxa"/>
+            <w:tcW w:w="1322" w:type="dxa"/>
             <w:tcBorders>
               <w:top w:val="single" w:sz="4" w:space="0" w:color="auto"/>
               <w:left w:val="single" w:sz="4" w:space="0" w:color="auto"/>
@@ -2248,7 +2502,7 @@
       <w:tr>
         <w:tc>
           <w:tcPr>
-            <w:tcW w:w="1800" w:type="dxa"/>
+            <w:tcW w:w="1728" w:type="dxa"/>
             <w:tcBorders>
               <w:top w:val="single" w:sz="4" w:space="0" w:color="auto"/>
               <w:bottom w:val="single" w:sz="4" w:space="0" w:color="auto"/>
@@ -2275,7 +2529,7 @@
         </w:tc>
         <w:tc>
           <w:tcPr>
-            <w:tcW w:w="2399" w:type="dxa"/>
+            <w:tcW w:w="2430" w:type="dxa"/>
             <w:tcBorders>
               <w:top w:val="single" w:sz="4" w:space="0" w:color="auto"/>
               <w:left w:val="single" w:sz="4" w:space="0" w:color="auto"/>
@@ -2297,13 +2551,77 @@
                 <w:szCs w:val="20"/>
                 <w:lang w:val="en-US"/>
               </w:rPr>
-              <w:t>Sample a subset from the original set of 2013 random sampling stations</w:t>
-            </w:r>
-          </w:p>
-        </w:tc>
-        <w:tc>
-          <w:tcPr>
-            <w:tcW w:w="2323" w:type="dxa"/>
+              <w:t xml:space="preserve">Sample a </w:t>
+            </w:r>
+            <w:r>
+              <w:rPr>
+                <w:sz w:val="20"/>
+                <w:szCs w:val="20"/>
+                <w:lang w:val="en-US"/>
+              </w:rPr>
+              <w:t xml:space="preserve">representative </w:t>
+            </w:r>
+            <w:r>
+              <w:rPr>
+                <w:sz w:val="20"/>
+                <w:szCs w:val="20"/>
+                <w:lang w:val="en-US"/>
+              </w:rPr>
+              <w:t xml:space="preserve">subset </w:t>
+            </w:r>
+            <w:r>
+              <w:rPr>
+                <w:sz w:val="20"/>
+                <w:szCs w:val="20"/>
+                <w:lang w:val="en-US"/>
+              </w:rPr>
+              <w:t>of</w:t>
+            </w:r>
+            <w:r>
+              <w:rPr>
+                <w:sz w:val="20"/>
+                <w:szCs w:val="20"/>
+                <w:lang w:val="en-US"/>
+              </w:rPr>
+              <w:t xml:space="preserve"> the original </w:t>
+            </w:r>
+            <w:r>
+              <w:rPr>
+                <w:sz w:val="20"/>
+                <w:szCs w:val="20"/>
+                <w:lang w:val="en-US"/>
+              </w:rPr>
+              <w:t>random sampling stations</w:t>
+            </w:r>
+            <w:r>
+              <w:rPr>
+                <w:sz w:val="20"/>
+                <w:szCs w:val="20"/>
+                <w:lang w:val="en-US"/>
+              </w:rPr>
+              <w:t xml:space="preserve"> from</w:t>
+            </w:r>
+            <w:r>
+              <w:rPr>
+                <w:sz w:val="20"/>
+                <w:szCs w:val="20"/>
+                <w:lang w:val="en-US"/>
+              </w:rPr>
+              <w:t xml:space="preserve"> 2013</w:t>
+            </w:r>
+            <w:r>
+              <w:rPr>
+                <w:sz w:val="20"/>
+                <w:szCs w:val="20"/>
+                <w:lang w:val="en-US"/>
+              </w:rPr>
+              <w:t>.</w:t>
+            </w:r>
+          </w:p>
+        </w:tc>
+        <w:tc>
+          <w:tcPr>
+            <w:tcW w:w="2520" w:type="dxa"/>
             <w:tcBorders>
               <w:top w:val="single" w:sz="4" w:space="0" w:color="auto"/>
               <w:left w:val="single" w:sz="4" w:space="0" w:color="auto"/>
@@ -2327,11 +2645,19 @@
               </w:rPr>
               <w:t>Check whether survey indices are biased due to relocation of survey sampling stations</w:t>
             </w:r>
-          </w:p>
-        </w:tc>
-        <w:tc>
-          <w:tcPr>
-            <w:tcW w:w="1248" w:type="dxa"/>
+            <w:r>
+              <w:rPr>
+                <w:sz w:val="20"/>
+                <w:szCs w:val="20"/>
+                <w:lang w:val="en-US"/>
+              </w:rPr>
+              <w:t xml:space="preserve"> since 2013</w:t>
+            </w:r>
+          </w:p>
+        </w:tc>
+        <w:tc>
+          <w:tcPr>
+            <w:tcW w:w="1350" w:type="dxa"/>
             <w:tcBorders>
               <w:top w:val="single" w:sz="4" w:space="0" w:color="auto"/>
               <w:left w:val="single" w:sz="4" w:space="0" w:color="auto"/>
@@ -2351,7 +2677,7 @@
         </w:tc>
         <w:tc>
           <w:tcPr>
-            <w:tcW w:w="1580" w:type="dxa"/>
+            <w:tcW w:w="1322" w:type="dxa"/>
             <w:tcBorders>
               <w:top w:val="single" w:sz="4" w:space="0" w:color="auto"/>
               <w:left w:val="single" w:sz="4" w:space="0" w:color="auto"/>
@@ -2380,7 +2706,7 @@
       <w:tr>
         <w:tc>
           <w:tcPr>
-            <w:tcW w:w="1800" w:type="dxa"/>
+            <w:tcW w:w="1728" w:type="dxa"/>
             <w:tcBorders>
               <w:top w:val="single" w:sz="4" w:space="0" w:color="auto"/>
               <w:right w:val="single" w:sz="4" w:space="0" w:color="auto"/>
@@ -2406,7 +2732,7 @@
         </w:tc>
         <w:tc>
           <w:tcPr>
-            <w:tcW w:w="2399" w:type="dxa"/>
+            <w:tcW w:w="2430" w:type="dxa"/>
             <w:tcBorders>
               <w:top w:val="single" w:sz="4" w:space="0" w:color="auto"/>
               <w:left w:val="single" w:sz="4" w:space="0" w:color="auto"/>
@@ -2433,7 +2759,7 @@
         </w:tc>
         <w:tc>
           <w:tcPr>
-            <w:tcW w:w="2323" w:type="dxa"/>
+            <w:tcW w:w="2520" w:type="dxa"/>
             <w:tcBorders>
               <w:top w:val="single" w:sz="4" w:space="0" w:color="auto"/>
               <w:left w:val="single" w:sz="4" w:space="0" w:color="auto"/>
@@ -2468,7 +2794,7 @@
         </w:tc>
         <w:tc>
           <w:tcPr>
-            <w:tcW w:w="1248" w:type="dxa"/>
+            <w:tcW w:w="1350" w:type="dxa"/>
             <w:tcBorders>
               <w:top w:val="single" w:sz="4" w:space="0" w:color="auto"/>
               <w:left w:val="single" w:sz="4" w:space="0" w:color="auto"/>
@@ -2495,7 +2821,7 @@
         </w:tc>
         <w:tc>
           <w:tcPr>
-            <w:tcW w:w="1580" w:type="dxa"/>
+            <w:tcW w:w="1322" w:type="dxa"/>
             <w:tcBorders>
               <w:top w:val="single" w:sz="4" w:space="0" w:color="auto"/>
               <w:left w:val="single" w:sz="4" w:space="0" w:color="auto"/>
@@ -2767,6 +3093,119 @@
     </w:lvl>
   </w:abstractNum>
   <w:abstractNum w:abstractNumId="2" w15:restartNumberingAfterBreak="0">
+    <w:nsid w:val="617049D0"/>
+    <w:multiLevelType w:val="hybridMultilevel"/>
+    <w:tmpl w:val="E3640DD4"/>
+    <w:lvl w:ilvl="0" w:tplc="10090001">
+      <w:start w:val="1"/>
+      <w:numFmt w:val="bullet"/>
+      <w:lvlText w:val=""/>
+      <w:lvlJc w:val="left"/>
+      <w:pPr>
+        <w:ind w:left="360" w:hanging="360"/>
+      </w:pPr>
+      <w:rPr>
+        <w:rFonts w:ascii="Symbol" w:hAnsi="Symbol" w:hint="default"/>
+      </w:rPr>
+    </w:lvl>
+    <w:lvl w:ilvl="1" w:tplc="10090003">
+      <w:start w:val="1"/>
+      <w:numFmt w:val="bullet"/>
+      <w:lvlText w:val="o"/>
+      <w:lvlJc w:val="left"/>
+      <w:pPr>
+        <w:ind w:left="1080" w:hanging="360"/>
+      </w:pPr>
+      <w:rPr>
+        <w:rFonts w:ascii="Courier New" w:hAnsi="Courier New" w:cs="Courier New" w:hint="default"/>
+      </w:rPr>
+    </w:lvl>
+    <w:lvl w:ilvl="2" w:tplc="10090005" w:tentative="1">
+      <w:start w:val="1"/>
+      <w:numFmt w:val="bullet"/>
+      <w:lvlText w:val=""/>
+      <w:lvlJc w:val="left"/>
+      <w:pPr>
+        <w:ind w:left="1800" w:hanging="360"/>
+      </w:pPr>
+      <w:rPr>
+        <w:rFonts w:ascii="Wingdings" w:hAnsi="Wingdings" w:hint="default"/>
+      </w:rPr>
+    </w:lvl>
+    <w:lvl w:ilvl="3" w:tplc="10090001" w:tentative="1">
+      <w:start w:val="1"/>
+      <w:numFmt w:val="bullet"/>
+      <w:lvlText w:val=""/>
+      <w:lvlJc w:val="left"/>
+      <w:pPr>
+        <w:ind w:left="2520" w:hanging="360"/>
+      </w:pPr>
+      <w:rPr>
+        <w:rFonts w:ascii="Symbol" w:hAnsi="Symbol" w:hint="default"/>
+      </w:rPr>
+    </w:lvl>
+    <w:lvl w:ilvl="4" w:tplc="10090003" w:tentative="1">
+      <w:start w:val="1"/>
+      <w:numFmt w:val="bullet"/>
+      <w:lvlText w:val="o"/>
+      <w:lvlJc w:val="left"/>
+      <w:pPr>
+        <w:ind w:left="3240" w:hanging="360"/>
+      </w:pPr>
+      <w:rPr>
+        <w:rFonts w:ascii="Courier New" w:hAnsi="Courier New" w:cs="Courier New" w:hint="default"/>
+      </w:rPr>
+    </w:lvl>
+    <w:lvl w:ilvl="5" w:tplc="10090005" w:tentative="1">
+      <w:start w:val="1"/>
+      <w:numFmt w:val="bullet"/>
+      <w:lvlText w:val=""/>
+      <w:lvlJc w:val="left"/>
+      <w:pPr>
+        <w:ind w:left="3960" w:hanging="360"/>
+      </w:pPr>
+      <w:rPr>
+        <w:rFonts w:ascii="Wingdings" w:hAnsi="Wingdings" w:hint="default"/>
+      </w:rPr>
+    </w:lvl>
+    <w:lvl w:ilvl="6" w:tplc="10090001" w:tentative="1">
+      <w:start w:val="1"/>
+      <w:numFmt w:val="bullet"/>
+      <w:lvlText w:val=""/>
+      <w:lvlJc w:val="left"/>
+      <w:pPr>
+        <w:ind w:left="4680" w:hanging="360"/>
+      </w:pPr>
+      <w:rPr>
+        <w:rFonts w:ascii="Symbol" w:hAnsi="Symbol" w:hint="default"/>
+      </w:rPr>
+    </w:lvl>
+    <w:lvl w:ilvl="7" w:tplc="10090003" w:tentative="1">
+      <w:start w:val="1"/>
+      <w:numFmt w:val="bullet"/>
+      <w:lvlText w:val="o"/>
+      <w:lvlJc w:val="left"/>
+      <w:pPr>
+        <w:ind w:left="5400" w:hanging="360"/>
+      </w:pPr>
+      <w:rPr>
+        <w:rFonts w:ascii="Courier New" w:hAnsi="Courier New" w:cs="Courier New" w:hint="default"/>
+      </w:rPr>
+    </w:lvl>
+    <w:lvl w:ilvl="8" w:tplc="10090005" w:tentative="1">
+      <w:start w:val="1"/>
+      <w:numFmt w:val="bullet"/>
+      <w:lvlText w:val=""/>
+      <w:lvlJc w:val="left"/>
+      <w:pPr>
+        <w:ind w:left="6120" w:hanging="360"/>
+      </w:pPr>
+      <w:rPr>
+        <w:rFonts w:ascii="Wingdings" w:hAnsi="Wingdings" w:hint="default"/>
+      </w:rPr>
+    </w:lvl>
+  </w:abstractNum>
+  <w:abstractNum w:abstractNumId="3" w15:restartNumberingAfterBreak="0">
     <w:nsid w:val="71116D3E"/>
     <w:multiLevelType w:val="hybridMultilevel"/>
     <w:tmpl w:val="F21A539E"/>
@@ -2879,7 +3318,7 @@
       </w:rPr>
     </w:lvl>
   </w:abstractNum>
-  <w:abstractNum w:abstractNumId="3" w15:restartNumberingAfterBreak="0">
+  <w:abstractNum w:abstractNumId="4" w15:restartNumberingAfterBreak="0">
     <w:nsid w:val="7C576312"/>
     <w:multiLevelType w:val="hybridMultilevel"/>
     <w:tmpl w:val="E0DAC35A"/>
@@ -2993,16 +3432,19 @@
     </w:lvl>
   </w:abstractNum>
   <w:num w:numId="1">
-    <w:abstractNumId w:val="2"/>
+    <w:abstractNumId w:val="3"/>
   </w:num>
   <w:num w:numId="2">
-    <w:abstractNumId w:val="3"/>
+    <w:abstractNumId w:val="4"/>
   </w:num>
   <w:num w:numId="3">
     <w:abstractNumId w:val="0"/>
   </w:num>
   <w:num w:numId="4">
     <w:abstractNumId w:val="1"/>
+  </w:num>
+  <w:num w:numId="5">
+    <w:abstractNumId w:val="2"/>
   </w:num>
 </w:numbering>
 </file>

</xml_diff>